<commit_message>
Added section 4.2 draft to (4_External_Interface_Requirements.docx)
</commit_message>
<xml_diff>
--- a/SRS_document/Drafts/4_External_Interface_Requirements/4_External_Interface_Requirements.docx
+++ b/SRS_document/Drafts/4_External_Interface_Requirements/4_External_Interface_Requirements.docx
@@ -166,6 +166,56 @@
     <w:p>
       <w:r>
         <w:t>All navigation links and action buttons are currently static and redirect to placeholder anchors (i.e., the home page).</w:t>
+      </w:r>
+    </w:p>
+    <w:p>
+      <w:pPr>
+        <w:rPr>
+          <w:b/>
+          <w:bCs/>
+        </w:rPr>
+      </w:pPr>
+      <w:r>
+        <w:rPr>
+          <w:b/>
+          <w:bCs/>
+        </w:rPr>
+        <w:t>4.2 Hardware Interfaces</w:t>
+      </w:r>
+    </w:p>
+    <w:p>
+      <w:r>
+        <w:t xml:space="preserve">The system does not require interaction with any specialized external hardware. </w:t>
+      </w:r>
+    </w:p>
+    <w:p>
+      <w:r>
+        <w:t xml:space="preserve">The application is a front-end-only solution, accessible via standard web browsers on </w:t>
+      </w:r>
+      <w:r>
+        <w:rPr>
+          <w:b/>
+          <w:bCs/>
+        </w:rPr>
+        <w:t>desktop computers, laptops, tablets, and smartphones</w:t>
+      </w:r>
+      <w:r>
+        <w:t>. No minimum hardware specifications are required beyond support for modern HTML5/CSS3 and JavaScript standards.</w:t>
+      </w:r>
+    </w:p>
+    <w:p>
+      <w:r>
+        <w:t xml:space="preserve">The prototype is hosted on </w:t>
+      </w:r>
+      <w:r>
+        <w:rPr>
+          <w:b/>
+          <w:bCs/>
+        </w:rPr>
+        <w:t>GitHub Pages</w:t>
+      </w:r>
+      <w:r>
+        <w:t>, and there is currently no server-side infrastructure or backend processing.</w:t>
       </w:r>
     </w:p>
     <w:p/>

</xml_diff>

<commit_message>
Added section 4.3 draft to (4_External_Interface_Requirements.docx)
</commit_message>
<xml_diff>
--- a/SRS_document/Drafts/4_External_Interface_Requirements/4_External_Interface_Requirements.docx
+++ b/SRS_document/Drafts/4_External_Interface_Requirements/4_External_Interface_Requirements.docx
@@ -218,6 +218,86 @@
         <w:t>, and there is currently no server-side infrastructure or backend processing.</w:t>
       </w:r>
     </w:p>
+    <w:p>
+      <w:pPr>
+        <w:rPr>
+          <w:b/>
+          <w:bCs/>
+        </w:rPr>
+      </w:pPr>
+      <w:r>
+        <w:rPr>
+          <w:b/>
+          <w:bCs/>
+        </w:rPr>
+        <w:t>4.3 Software Interfaces</w:t>
+      </w:r>
+    </w:p>
+    <w:p>
+      <w:r>
+        <w:t>The interface utilizes the following front-end libraries and frameworks:</w:t>
+      </w:r>
+    </w:p>
+    <w:p>
+      <w:pPr>
+        <w:numPr>
+          <w:ilvl w:val="0"/>
+          <w:numId w:val="22"/>
+        </w:numPr>
+      </w:pPr>
+      <w:r>
+        <w:rPr>
+          <w:b/>
+          <w:bCs/>
+        </w:rPr>
+        <w:t>Bootstrap 5 RTL</w:t>
+      </w:r>
+      <w:r>
+        <w:t>: Provides responsive UI components and Arabic right-to-left layout support.</w:t>
+      </w:r>
+    </w:p>
+    <w:p>
+      <w:pPr>
+        <w:numPr>
+          <w:ilvl w:val="0"/>
+          <w:numId w:val="22"/>
+        </w:numPr>
+      </w:pPr>
+      <w:r>
+        <w:rPr>
+          <w:b/>
+          <w:bCs/>
+        </w:rPr>
+        <w:t>Font Awesome</w:t>
+      </w:r>
+      <w:r>
+        <w:t>: Enables the use of scalable icons throughout the user interface.</w:t>
+      </w:r>
+    </w:p>
+    <w:p>
+      <w:pPr>
+        <w:numPr>
+          <w:ilvl w:val="0"/>
+          <w:numId w:val="22"/>
+        </w:numPr>
+      </w:pPr>
+      <w:r>
+        <w:rPr>
+          <w:b/>
+          <w:bCs/>
+        </w:rPr>
+        <w:t>HTML5 and CSS3</w:t>
+      </w:r>
+      <w:r>
+        <w:t>: Core web technologies for layout, structure, and styling.</w:t>
+      </w:r>
+    </w:p>
+    <w:p>
+      <w:r>
+        <w:t>Future versions may integrate backend services and databases, which would introduce additional software interfaces.</w:t>
+      </w:r>
+    </w:p>
+    <w:p/>
     <w:p/>
     <w:sectPr>
       <w:pgSz w:w="11906" w:h="16838"/>
@@ -234,6 +314,155 @@
 <file path=word/numbering.xml><?xml version="1.0" encoding="utf-8"?>
 <w:numbering xmlns:wpc="http://schemas.microsoft.com/office/word/2010/wordprocessingCanvas" xmlns:cx="http://schemas.microsoft.com/office/drawing/2014/chartex" xmlns:cx1="http://schemas.microsoft.com/office/drawing/2015/9/8/chartex" xmlns:cx2="http://schemas.microsoft.com/office/drawing/2015/10/21/chartex" xmlns:cx3="http://schemas.microsoft.com/office/drawing/2016/5/9/chartex" xmlns:cx4="http://schemas.microsoft.com/office/drawing/2016/5/10/chartex" xmlns:cx5="http://schemas.microsoft.com/office/drawing/2016/5/11/chartex" xmlns:cx6="http://schemas.microsoft.com/office/drawing/2016/5/12/chartex" xmlns:cx7="http://schemas.microsoft.com/office/drawing/2016/5/13/chartex" xmlns:cx8="http://schemas.microsoft.com/office/drawing/2016/5/14/chartex" xmlns:mc="http://schemas.openxmlformats.org/markup-compatibility/2006" xmlns:aink="http://schemas.microsoft.com/office/drawing/2016/ink" xmlns:am3d="http://schemas.microsoft.com/office/drawing/2017/model3d" xmlns:o="urn:schemas-microsoft-com:office:office" xmlns:r="http://schemas.openxmlformats.org/officeDocument/2006/relationships" xmlns:m="http://schemas.openxmlformats.org/officeDocument/2006/math" xmlns:v="urn:schemas-microsoft-com:vml" xmlns:wp14="http://schemas.microsoft.com/office/word/2010/wordprocessingDrawing" xmlns:wp="http://schemas.openxmlformats.org/drawingml/2006/wordprocessingDrawing" xmlns:w10="urn:schemas-microsoft-com:office:word" xmlns:w="http://schemas.openxmlformats.org/wordprocessingml/2006/main" xmlns:w14="http://schemas.microsoft.com/office/word/2010/wordml" xmlns:w15="http://schemas.microsoft.com/office/word/2012/wordml" xmlns:w16cex="http://schemas.microsoft.com/office/word/2018/wordml/cex" xmlns:w16cid="http://schemas.microsoft.com/office/word/2016/wordml/cid" xmlns:w16="http://schemas.microsoft.com/office/word/2018/wordml" xmlns:w16sdtdh="http://schemas.microsoft.com/office/word/2020/wordml/sdtdatahash" xmlns:w16se="http://schemas.microsoft.com/office/word/2015/wordml/symex" xmlns:wpg="http://schemas.microsoft.com/office/word/2010/wordprocessingGroup" xmlns:wpi="http://schemas.microsoft.com/office/word/2010/wordprocessingInk" xmlns:wne="http://schemas.microsoft.com/office/word/2006/wordml" xmlns:wps="http://schemas.microsoft.com/office/word/2010/wordprocessingShape" mc:Ignorable="w14 w15 w16se w16cid w16 w16cex w16sdtdh wp14">
   <w:abstractNum w:abstractNumId="0" w15:restartNumberingAfterBreak="0">
+    <w:nsid w:val="04236AF1"/>
+    <w:multiLevelType w:val="multilevel"/>
+    <w:tmpl w:val="D2EC37A2"/>
+    <w:lvl w:ilvl="0">
+      <w:start w:val="1"/>
+      <w:numFmt w:val="bullet"/>
+      <w:lvlText w:val=""/>
+      <w:lvlJc w:val="left"/>
+      <w:pPr>
+        <w:tabs>
+          <w:tab w:val="num" w:pos="720"/>
+        </w:tabs>
+        <w:ind w:left="720" w:hanging="360"/>
+      </w:pPr>
+      <w:rPr>
+        <w:rFonts w:ascii="Symbol" w:hAnsi="Symbol" w:hint="default"/>
+        <w:sz w:val="20"/>
+      </w:rPr>
+    </w:lvl>
+    <w:lvl w:ilvl="1" w:tentative="1">
+      <w:start w:val="1"/>
+      <w:numFmt w:val="bullet"/>
+      <w:lvlText w:val="o"/>
+      <w:lvlJc w:val="left"/>
+      <w:pPr>
+        <w:tabs>
+          <w:tab w:val="num" w:pos="1440"/>
+        </w:tabs>
+        <w:ind w:left="1440" w:hanging="360"/>
+      </w:pPr>
+      <w:rPr>
+        <w:rFonts w:ascii="Courier New" w:hAnsi="Courier New" w:hint="default"/>
+        <w:sz w:val="20"/>
+      </w:rPr>
+    </w:lvl>
+    <w:lvl w:ilvl="2" w:tentative="1">
+      <w:start w:val="1"/>
+      <w:numFmt w:val="bullet"/>
+      <w:lvlText w:val=""/>
+      <w:lvlJc w:val="left"/>
+      <w:pPr>
+        <w:tabs>
+          <w:tab w:val="num" w:pos="2160"/>
+        </w:tabs>
+        <w:ind w:left="2160" w:hanging="360"/>
+      </w:pPr>
+      <w:rPr>
+        <w:rFonts w:ascii="Wingdings" w:hAnsi="Wingdings" w:hint="default"/>
+        <w:sz w:val="20"/>
+      </w:rPr>
+    </w:lvl>
+    <w:lvl w:ilvl="3" w:tentative="1">
+      <w:start w:val="1"/>
+      <w:numFmt w:val="bullet"/>
+      <w:lvlText w:val=""/>
+      <w:lvlJc w:val="left"/>
+      <w:pPr>
+        <w:tabs>
+          <w:tab w:val="num" w:pos="2880"/>
+        </w:tabs>
+        <w:ind w:left="2880" w:hanging="360"/>
+      </w:pPr>
+      <w:rPr>
+        <w:rFonts w:ascii="Wingdings" w:hAnsi="Wingdings" w:hint="default"/>
+        <w:sz w:val="20"/>
+      </w:rPr>
+    </w:lvl>
+    <w:lvl w:ilvl="4" w:tentative="1">
+      <w:start w:val="1"/>
+      <w:numFmt w:val="bullet"/>
+      <w:lvlText w:val=""/>
+      <w:lvlJc w:val="left"/>
+      <w:pPr>
+        <w:tabs>
+          <w:tab w:val="num" w:pos="3600"/>
+        </w:tabs>
+        <w:ind w:left="3600" w:hanging="360"/>
+      </w:pPr>
+      <w:rPr>
+        <w:rFonts w:ascii="Wingdings" w:hAnsi="Wingdings" w:hint="default"/>
+        <w:sz w:val="20"/>
+      </w:rPr>
+    </w:lvl>
+    <w:lvl w:ilvl="5" w:tentative="1">
+      <w:start w:val="1"/>
+      <w:numFmt w:val="bullet"/>
+      <w:lvlText w:val=""/>
+      <w:lvlJc w:val="left"/>
+      <w:pPr>
+        <w:tabs>
+          <w:tab w:val="num" w:pos="4320"/>
+        </w:tabs>
+        <w:ind w:left="4320" w:hanging="360"/>
+      </w:pPr>
+      <w:rPr>
+        <w:rFonts w:ascii="Wingdings" w:hAnsi="Wingdings" w:hint="default"/>
+        <w:sz w:val="20"/>
+      </w:rPr>
+    </w:lvl>
+    <w:lvl w:ilvl="6" w:tentative="1">
+      <w:start w:val="1"/>
+      <w:numFmt w:val="bullet"/>
+      <w:lvlText w:val=""/>
+      <w:lvlJc w:val="left"/>
+      <w:pPr>
+        <w:tabs>
+          <w:tab w:val="num" w:pos="5040"/>
+        </w:tabs>
+        <w:ind w:left="5040" w:hanging="360"/>
+      </w:pPr>
+      <w:rPr>
+        <w:rFonts w:ascii="Wingdings" w:hAnsi="Wingdings" w:hint="default"/>
+        <w:sz w:val="20"/>
+      </w:rPr>
+    </w:lvl>
+    <w:lvl w:ilvl="7" w:tentative="1">
+      <w:start w:val="1"/>
+      <w:numFmt w:val="bullet"/>
+      <w:lvlText w:val=""/>
+      <w:lvlJc w:val="left"/>
+      <w:pPr>
+        <w:tabs>
+          <w:tab w:val="num" w:pos="5760"/>
+        </w:tabs>
+        <w:ind w:left="5760" w:hanging="360"/>
+      </w:pPr>
+      <w:rPr>
+        <w:rFonts w:ascii="Wingdings" w:hAnsi="Wingdings" w:hint="default"/>
+        <w:sz w:val="20"/>
+      </w:rPr>
+    </w:lvl>
+    <w:lvl w:ilvl="8" w:tentative="1">
+      <w:start w:val="1"/>
+      <w:numFmt w:val="bullet"/>
+      <w:lvlText w:val=""/>
+      <w:lvlJc w:val="left"/>
+      <w:pPr>
+        <w:tabs>
+          <w:tab w:val="num" w:pos="6480"/>
+        </w:tabs>
+        <w:ind w:left="6480" w:hanging="360"/>
+      </w:pPr>
+      <w:rPr>
+        <w:rFonts w:ascii="Wingdings" w:hAnsi="Wingdings" w:hint="default"/>
+        <w:sz w:val="20"/>
+      </w:rPr>
+    </w:lvl>
+  </w:abstractNum>
+  <w:abstractNum w:abstractNumId="1" w15:restartNumberingAfterBreak="0">
     <w:nsid w:val="1482775B"/>
     <w:multiLevelType w:val="multilevel"/>
     <w:tmpl w:val="0EBA3C40"/>
@@ -328,7 +557,7 @@
       </w:pPr>
     </w:lvl>
   </w:abstractNum>
-  <w:abstractNum w:abstractNumId="1" w15:restartNumberingAfterBreak="0">
+  <w:abstractNum w:abstractNumId="2" w15:restartNumberingAfterBreak="0">
     <w:nsid w:val="36052345"/>
     <w:multiLevelType w:val="multilevel"/>
     <w:tmpl w:val="81508334"/>
@@ -478,67 +707,67 @@
     </w:lvl>
   </w:abstractNum>
   <w:num w:numId="1">
-    <w:abstractNumId w:val="0"/>
+    <w:abstractNumId w:val="1"/>
   </w:num>
   <w:num w:numId="2">
-    <w:abstractNumId w:val="0"/>
+    <w:abstractNumId w:val="1"/>
   </w:num>
   <w:num w:numId="3">
-    <w:abstractNumId w:val="0"/>
+    <w:abstractNumId w:val="1"/>
   </w:num>
   <w:num w:numId="4">
-    <w:abstractNumId w:val="0"/>
+    <w:abstractNumId w:val="1"/>
   </w:num>
   <w:num w:numId="5">
-    <w:abstractNumId w:val="0"/>
+    <w:abstractNumId w:val="1"/>
   </w:num>
   <w:num w:numId="6">
-    <w:abstractNumId w:val="0"/>
+    <w:abstractNumId w:val="1"/>
   </w:num>
   <w:num w:numId="7">
-    <w:abstractNumId w:val="0"/>
+    <w:abstractNumId w:val="1"/>
   </w:num>
   <w:num w:numId="8">
-    <w:abstractNumId w:val="0"/>
+    <w:abstractNumId w:val="1"/>
   </w:num>
   <w:num w:numId="9">
-    <w:abstractNumId w:val="0"/>
+    <w:abstractNumId w:val="1"/>
   </w:num>
   <w:num w:numId="10">
-    <w:abstractNumId w:val="0"/>
+    <w:abstractNumId w:val="1"/>
   </w:num>
   <w:num w:numId="11">
-    <w:abstractNumId w:val="0"/>
+    <w:abstractNumId w:val="1"/>
   </w:num>
   <w:num w:numId="12">
-    <w:abstractNumId w:val="0"/>
+    <w:abstractNumId w:val="1"/>
   </w:num>
   <w:num w:numId="13">
-    <w:abstractNumId w:val="0"/>
+    <w:abstractNumId w:val="1"/>
   </w:num>
   <w:num w:numId="14">
-    <w:abstractNumId w:val="0"/>
+    <w:abstractNumId w:val="1"/>
   </w:num>
   <w:num w:numId="15">
-    <w:abstractNumId w:val="0"/>
+    <w:abstractNumId w:val="1"/>
   </w:num>
   <w:num w:numId="16">
-    <w:abstractNumId w:val="0"/>
+    <w:abstractNumId w:val="1"/>
   </w:num>
   <w:num w:numId="17">
-    <w:abstractNumId w:val="0"/>
+    <w:abstractNumId w:val="1"/>
   </w:num>
   <w:num w:numId="18">
-    <w:abstractNumId w:val="0"/>
+    <w:abstractNumId w:val="1"/>
   </w:num>
   <w:num w:numId="19">
-    <w:abstractNumId w:val="0"/>
+    <w:abstractNumId w:val="1"/>
   </w:num>
   <w:num w:numId="20">
-    <w:abstractNumId w:val="0"/>
+    <w:abstractNumId w:val="1"/>
   </w:num>
   <w:num w:numId="21">
-    <w:abstractNumId w:val="1"/>
+    <w:abstractNumId w:val="2"/>
     <w:lvlOverride w:ilvl="0"/>
     <w:lvlOverride w:ilvl="1"/>
     <w:lvlOverride w:ilvl="2"/>
@@ -548,6 +777,9 @@
     <w:lvlOverride w:ilvl="6"/>
     <w:lvlOverride w:ilvl="7"/>
     <w:lvlOverride w:ilvl="8"/>
+  </w:num>
+  <w:num w:numId="22">
+    <w:abstractNumId w:val="0"/>
   </w:num>
 </w:numbering>
 </file>

</xml_diff>

<commit_message>
Fully wrote Chapter 4 (External Interface Requirements) of Syarti SRS document
</commit_message>
<xml_diff>
--- a/SRS_document/Drafts/4_External_Interface_Requirements/4_External_Interface_Requirements.docx
+++ b/SRS_document/Drafts/4_External_Interface_Requirements/4_External_Interface_Requirements.docx
@@ -4,13 +4,67 @@
   <w:body>
     <w:p>
       <w:pPr>
-        <w:rPr>
-          <w:b/>
-          <w:bCs/>
+        <w:pStyle w:val="Heading1"/>
+      </w:pPr>
+      <w:r>
+        <w:t>External</w:t>
+      </w:r>
+      <w:r>
+        <w:t xml:space="preserve"> </w:t>
+      </w:r>
+      <w:r>
+        <w:t>Interface</w:t>
+      </w:r>
+      <w:r>
+        <w:t xml:space="preserve"> </w:t>
+      </w:r>
+      <w:r>
+        <w:t>Requirements</w:t>
+      </w:r>
+    </w:p>
+    <w:p>
+      <w:pPr>
+        <w:pStyle w:val="Heading2"/>
+        <w:spacing w:before="0"/>
+      </w:pPr>
+      <w:r>
+        <w:t>User Interfaces</w:t>
+      </w:r>
+    </w:p>
+    <w:p>
+      <w:r>
+        <w:t xml:space="preserve">This system presents a </w:t>
+      </w:r>
+      <w:r>
+        <w:rPr>
+          <w:b/>
+          <w:bCs/>
+        </w:rPr>
+        <w:t>web-based</w:t>
+      </w:r>
+      <w:r>
+        <w:t xml:space="preserve">, </w:t>
+      </w:r>
+      <w:r>
+        <w:rPr>
           <w:i/>
           <w:iCs/>
         </w:rPr>
-      </w:pPr>
+        <w:t>Arabic-language</w:t>
+      </w:r>
+      <w:r>
+        <w:t xml:space="preserve"> user interface that supports a </w:t>
+      </w:r>
+      <w:r>
+        <w:rPr>
+          <w:b/>
+          <w:bCs/>
+        </w:rPr>
+        <w:t>responsive layout</w:t>
+      </w:r>
+      <w:r>
+        <w:t xml:space="preserve"> for both </w:t>
+      </w:r>
       <w:r>
         <w:rPr>
           <w:b/>
@@ -18,283 +72,871 @@
           <w:i/>
           <w:iCs/>
         </w:rPr>
-        <w:t>4.1 User Interfaces</w:t>
+        <w:t>desktop</w:t>
+      </w:r>
+      <w:r>
+        <w:t xml:space="preserve"> and </w:t>
+      </w:r>
+      <w:r>
+        <w:rPr>
+          <w:b/>
+          <w:bCs/>
+          <w:i/>
+          <w:iCs/>
+        </w:rPr>
+        <w:t>mobile</w:t>
+      </w:r>
+      <w:r>
+        <w:t xml:space="preserve"> devices. The current scope includes a </w:t>
+      </w:r>
+      <w:r>
+        <w:rPr>
+          <w:i/>
+          <w:iCs/>
+        </w:rPr>
+        <w:t>single-page</w:t>
+      </w:r>
+      <w:r>
+        <w:t xml:space="preserve"> prototype</w:t>
+      </w:r>
+      <w:r>
+        <w:t xml:space="preserve"> (</w:t>
+      </w:r>
+      <w:r>
+        <w:rPr>
+          <w:b/>
+          <w:bCs/>
+        </w:rPr>
+        <w:t>home page</w:t>
+      </w:r>
+      <w:r>
+        <w:t>)</w:t>
       </w:r>
     </w:p>
     <w:p>
       <w:r>
-        <w:t xml:space="preserve">This system presents a web-based, Arabic-language user interface that supports a responsive layout for both desktop and mobile devices. The current scope includes a single-page prototype targeting the </w:t>
-      </w:r>
-      <w:r>
-        <w:rPr>
-          <w:b/>
-          <w:bCs/>
-        </w:rPr>
-        <w:t>Customer</w:t>
-      </w:r>
-      <w:r>
-        <w:t xml:space="preserve"> role only.</w:t>
+        <w:t xml:space="preserve">The user interface is implemented using </w:t>
+      </w:r>
+      <w:r>
+        <w:rPr>
+          <w:b/>
+          <w:bCs/>
+        </w:rPr>
+        <w:t>HTML5</w:t>
+      </w:r>
+      <w:r>
+        <w:t xml:space="preserve">, </w:t>
+      </w:r>
+      <w:r>
+        <w:rPr>
+          <w:b/>
+          <w:bCs/>
+        </w:rPr>
+        <w:t>CSS3</w:t>
+      </w:r>
+      <w:r>
+        <w:t xml:space="preserve">, </w:t>
+      </w:r>
+      <w:r>
+        <w:rPr>
+          <w:b/>
+          <w:bCs/>
+        </w:rPr>
+        <w:t>Bootstrap 5 RTL</w:t>
+      </w:r>
+      <w:r>
+        <w:t xml:space="preserve"> framework, and </w:t>
+      </w:r>
+      <w:r>
+        <w:rPr>
+          <w:b/>
+          <w:bCs/>
+        </w:rPr>
+        <w:t>Font Awesome</w:t>
+      </w:r>
+      <w:r>
+        <w:t xml:space="preserve"> for icons.</w:t>
       </w:r>
     </w:p>
     <w:p>
       <w:r>
-        <w:t>The user interface is implemented using HTML5, CSS3, Bootstrap 5 RTL framework, and Font Awesome for icons. The design includes the following key UI elements:</w:t>
+        <w:t xml:space="preserve">The interface includes the following </w:t>
+      </w:r>
+      <w:r>
+        <w:rPr>
+          <w:b/>
+          <w:bCs/>
+        </w:rPr>
+        <w:t>visual</w:t>
+      </w:r>
+      <w:r>
+        <w:t xml:space="preserve"> components:</w:t>
       </w:r>
     </w:p>
     <w:p>
-      <w:r>
-        <w:t>The interface includes the following visual components:</w:t>
+      <w:pPr>
+        <w:numPr>
+          <w:ilvl w:val="0"/>
+          <w:numId w:val="43"/>
+        </w:numPr>
+        <w:tabs>
+          <w:tab w:val="clear" w:pos="720"/>
+          <w:tab w:val="num" w:pos="1440"/>
+        </w:tabs>
+        <w:spacing w:after="0" w:line="276" w:lineRule="auto"/>
+        <w:ind w:left="1440"/>
+      </w:pPr>
+      <w:r>
+        <w:rPr>
+          <w:b/>
+          <w:bCs/>
+        </w:rPr>
+        <w:t>Top Navigation Bar:</w:t>
+      </w:r>
+      <w:r>
+        <w:t xml:space="preserve"> Enables navigation to sections like </w:t>
+      </w:r>
+      <w:r>
+        <w:rPr>
+          <w:b/>
+          <w:bCs/>
+        </w:rPr>
+        <w:t>Home</w:t>
+      </w:r>
+      <w:r>
+        <w:t xml:space="preserve">, </w:t>
+      </w:r>
+      <w:r>
+        <w:rPr>
+          <w:b/>
+          <w:bCs/>
+        </w:rPr>
+        <w:t>Cars</w:t>
+      </w:r>
+      <w:r>
+        <w:t xml:space="preserve">, </w:t>
+      </w:r>
+      <w:r>
+        <w:rPr>
+          <w:b/>
+          <w:bCs/>
+        </w:rPr>
+        <w:t>Branches</w:t>
+      </w:r>
+      <w:r>
+        <w:t xml:space="preserve">, </w:t>
+      </w:r>
+      <w:r>
+        <w:rPr>
+          <w:b/>
+          <w:bCs/>
+        </w:rPr>
+        <w:t>Offers</w:t>
+      </w:r>
+      <w:r>
+        <w:t xml:space="preserve">, and </w:t>
+      </w:r>
+      <w:r>
+        <w:rPr>
+          <w:b/>
+          <w:bCs/>
+        </w:rPr>
+        <w:t>Contact</w:t>
+      </w:r>
+      <w:r>
+        <w:t>.</w:t>
       </w:r>
     </w:p>
     <w:p>
       <w:pPr>
         <w:numPr>
           <w:ilvl w:val="0"/>
-          <w:numId w:val="21"/>
+          <w:numId w:val="43"/>
         </w:numPr>
-      </w:pPr>
-      <w:r>
-        <w:rPr>
-          <w:b/>
-          <w:bCs/>
-        </w:rPr>
-        <w:t>Top Navigation Bar</w:t>
-      </w:r>
-      <w:r>
-        <w:t>: Enables navigation to sections like Home, Cars, Branches, Offers, and Contact.</w:t>
+        <w:tabs>
+          <w:tab w:val="clear" w:pos="720"/>
+          <w:tab w:val="num" w:pos="1440"/>
+        </w:tabs>
+        <w:spacing w:after="0" w:line="276" w:lineRule="auto"/>
+        <w:ind w:left="1440"/>
+      </w:pPr>
+      <w:r>
+        <w:rPr>
+          <w:b/>
+          <w:bCs/>
+        </w:rPr>
+        <w:t>Hero Section:</w:t>
+      </w:r>
+      <w:r>
+        <w:t xml:space="preserve"> Promotes the </w:t>
+      </w:r>
+      <w:r>
+        <w:rPr>
+          <w:b/>
+          <w:bCs/>
+        </w:rPr>
+        <w:t>service</w:t>
+      </w:r>
+      <w:r>
+        <w:t xml:space="preserve"> with a large </w:t>
+      </w:r>
+      <w:r>
+        <w:rPr>
+          <w:i/>
+          <w:iCs/>
+        </w:rPr>
+        <w:t>headline</w:t>
+      </w:r>
+      <w:r>
+        <w:t xml:space="preserve"> and a </w:t>
+      </w:r>
+      <w:r>
+        <w:rPr>
+          <w:i/>
+          <w:iCs/>
+        </w:rPr>
+        <w:t>booking</w:t>
+      </w:r>
+      <w:r>
+        <w:t xml:space="preserve"> button.</w:t>
       </w:r>
     </w:p>
     <w:p>
       <w:pPr>
         <w:numPr>
           <w:ilvl w:val="0"/>
-          <w:numId w:val="21"/>
+          <w:numId w:val="43"/>
         </w:numPr>
-      </w:pPr>
-      <w:r>
-        <w:rPr>
-          <w:b/>
-          <w:bCs/>
-        </w:rPr>
-        <w:t>Hero Section</w:t>
-      </w:r>
-      <w:r>
-        <w:t>: Promotes the service with a large headline and a booking button.</w:t>
+        <w:tabs>
+          <w:tab w:val="clear" w:pos="720"/>
+          <w:tab w:val="num" w:pos="1440"/>
+        </w:tabs>
+        <w:spacing w:after="0" w:line="276" w:lineRule="auto"/>
+        <w:ind w:left="1440"/>
+      </w:pPr>
+      <w:r>
+        <w:rPr>
+          <w:b/>
+          <w:bCs/>
+        </w:rPr>
+        <w:t>Booking Form:</w:t>
+      </w:r>
+      <w:r>
+        <w:t xml:space="preserve"> Allows users to select </w:t>
+      </w:r>
+      <w:r>
+        <w:rPr>
+          <w:b/>
+          <w:bCs/>
+        </w:rPr>
+        <w:t>pickup</w:t>
+      </w:r>
+      <w:r>
+        <w:t>/</w:t>
+      </w:r>
+      <w:r>
+        <w:rPr>
+          <w:b/>
+          <w:bCs/>
+        </w:rPr>
+        <w:t>drop-off</w:t>
+      </w:r>
+      <w:r>
+        <w:t xml:space="preserve"> locations and </w:t>
+      </w:r>
+      <w:r>
+        <w:rPr>
+          <w:b/>
+          <w:bCs/>
+        </w:rPr>
+        <w:t>dates</w:t>
+      </w:r>
+      <w:r>
+        <w:t>.</w:t>
       </w:r>
     </w:p>
     <w:p>
       <w:pPr>
         <w:numPr>
           <w:ilvl w:val="0"/>
-          <w:numId w:val="21"/>
+          <w:numId w:val="43"/>
         </w:numPr>
-      </w:pPr>
-      <w:r>
-        <w:rPr>
-          <w:b/>
-          <w:bCs/>
-        </w:rPr>
-        <w:t>Booking Form</w:t>
-      </w:r>
-      <w:r>
-        <w:t>: Allows users to select pickup/drop-off locations and dates.</w:t>
+        <w:tabs>
+          <w:tab w:val="clear" w:pos="720"/>
+          <w:tab w:val="num" w:pos="1440"/>
+        </w:tabs>
+        <w:spacing w:after="0" w:line="276" w:lineRule="auto"/>
+        <w:ind w:left="1440"/>
+      </w:pPr>
+      <w:r>
+        <w:rPr>
+          <w:b/>
+          <w:bCs/>
+        </w:rPr>
+        <w:t>Car Listings:</w:t>
+      </w:r>
+      <w:r>
+        <w:t xml:space="preserve"> Displays </w:t>
+      </w:r>
+      <w:r>
+        <w:rPr>
+          <w:b/>
+          <w:bCs/>
+        </w:rPr>
+        <w:t>Cars</w:t>
+      </w:r>
+      <w:r>
+        <w:t xml:space="preserve"> with labeled </w:t>
+      </w:r>
+      <w:r>
+        <w:rPr>
+          <w:b/>
+          <w:bCs/>
+        </w:rPr>
+        <w:t>badges</w:t>
+      </w:r>
+      <w:r>
+        <w:t xml:space="preserve"> (e.g., “</w:t>
+      </w:r>
+      <w:r>
+        <w:rPr>
+          <w:i/>
+          <w:iCs/>
+          <w:rtl/>
+        </w:rPr>
+        <w:t>عرض خاص</w:t>
+      </w:r>
+      <w:r>
+        <w:t>”), specifications (</w:t>
+      </w:r>
+      <w:r>
+        <w:rPr>
+          <w:i/>
+          <w:iCs/>
+        </w:rPr>
+        <w:t>fuel type</w:t>
+      </w:r>
+      <w:r>
+        <w:t xml:space="preserve">, </w:t>
+      </w:r>
+      <w:r>
+        <w:rPr>
+          <w:i/>
+          <w:iCs/>
+        </w:rPr>
+        <w:t>seating</w:t>
+      </w:r>
+      <w:r>
+        <w:t xml:space="preserve">, </w:t>
+      </w:r>
+      <w:r>
+        <w:rPr>
+          <w:i/>
+          <w:iCs/>
+        </w:rPr>
+        <w:t>transmission</w:t>
+      </w:r>
+      <w:r>
+        <w:t xml:space="preserve">), and </w:t>
+      </w:r>
+      <w:r>
+        <w:rPr>
+          <w:i/>
+          <w:iCs/>
+        </w:rPr>
+        <w:t>pricing</w:t>
+      </w:r>
+      <w:r>
+        <w:t>.</w:t>
       </w:r>
     </w:p>
     <w:p>
       <w:pPr>
         <w:numPr>
           <w:ilvl w:val="0"/>
-          <w:numId w:val="21"/>
+          <w:numId w:val="43"/>
         </w:numPr>
-      </w:pPr>
-      <w:r>
-        <w:rPr>
-          <w:b/>
-          <w:bCs/>
-        </w:rPr>
-        <w:t>Car Listings</w:t>
-      </w:r>
-      <w:r>
-        <w:t>: Displays cars with labeled badges (e.g., “</w:t>
-      </w:r>
-      <w:r>
-        <w:rPr>
-          <w:rtl/>
-        </w:rPr>
-        <w:t>عرض خاص</w:t>
-      </w:r>
-      <w:r>
-        <w:t>”), specifications (fuel type, seating, transmission), and pricing.</w:t>
+        <w:tabs>
+          <w:tab w:val="clear" w:pos="720"/>
+          <w:tab w:val="num" w:pos="1440"/>
+        </w:tabs>
+        <w:spacing w:after="0" w:line="276" w:lineRule="auto"/>
+        <w:ind w:left="1440"/>
+      </w:pPr>
+      <w:r>
+        <w:rPr>
+          <w:b/>
+          <w:bCs/>
+        </w:rPr>
+        <w:t>Testimonials:</w:t>
+      </w:r>
+      <w:r>
+        <w:t xml:space="preserve"> Showcases </w:t>
+      </w:r>
+      <w:r>
+        <w:rPr>
+          <w:b/>
+          <w:bCs/>
+        </w:rPr>
+        <w:t>client feedback</w:t>
+      </w:r>
+      <w:r>
+        <w:t xml:space="preserve"> and </w:t>
+      </w:r>
+      <w:r>
+        <w:rPr>
+          <w:b/>
+          <w:bCs/>
+        </w:rPr>
+        <w:t>ratings</w:t>
+      </w:r>
+      <w:r>
+        <w:t>.</w:t>
       </w:r>
     </w:p>
     <w:p>
       <w:pPr>
         <w:numPr>
           <w:ilvl w:val="0"/>
-          <w:numId w:val="21"/>
+          <w:numId w:val="43"/>
         </w:numPr>
-      </w:pPr>
-      <w:r>
-        <w:rPr>
-          <w:b/>
-          <w:bCs/>
-        </w:rPr>
-        <w:t>Testimonials</w:t>
-      </w:r>
-      <w:r>
-        <w:t>: Showcases client feedback and ratings.</w:t>
+        <w:tabs>
+          <w:tab w:val="clear" w:pos="720"/>
+          <w:tab w:val="num" w:pos="1440"/>
+        </w:tabs>
+        <w:spacing w:line="276" w:lineRule="auto"/>
+        <w:ind w:left="1440"/>
+      </w:pPr>
+      <w:r>
+        <w:rPr>
+          <w:b/>
+          <w:bCs/>
+        </w:rPr>
+        <w:t>Footer:</w:t>
+      </w:r>
+      <w:r>
+        <w:t xml:space="preserve"> Provides </w:t>
+      </w:r>
+      <w:r>
+        <w:rPr>
+          <w:i/>
+          <w:iCs/>
+        </w:rPr>
+        <w:t>business information</w:t>
+      </w:r>
+      <w:r>
+        <w:t xml:space="preserve">, </w:t>
+      </w:r>
+      <w:r>
+        <w:rPr>
+          <w:i/>
+          <w:iCs/>
+        </w:rPr>
+        <w:t>social media links</w:t>
+      </w:r>
+      <w:r>
+        <w:t xml:space="preserve">, and </w:t>
+      </w:r>
+      <w:r>
+        <w:rPr>
+          <w:i/>
+          <w:iCs/>
+        </w:rPr>
+        <w:t>quick access links</w:t>
+      </w:r>
+      <w:r>
+        <w:t>.</w:t>
       </w:r>
     </w:p>
     <w:p>
+      <w:r>
+        <w:t xml:space="preserve">All navigation links and </w:t>
+      </w:r>
+      <w:r>
+        <w:rPr>
+          <w:b/>
+          <w:bCs/>
+        </w:rPr>
+        <w:t>action buttons</w:t>
+      </w:r>
+      <w:r>
+        <w:t xml:space="preserve"> are currently </w:t>
+      </w:r>
+      <w:r>
+        <w:rPr>
+          <w:b/>
+          <w:bCs/>
+        </w:rPr>
+        <w:t>static</w:t>
+      </w:r>
+      <w:r>
+        <w:t xml:space="preserve"> and redirect to </w:t>
+      </w:r>
+      <w:r>
+        <w:rPr>
+          <w:b/>
+          <w:bCs/>
+        </w:rPr>
+        <w:t>placeholder anchors</w:t>
+      </w:r>
+      <w:r>
+        <w:t xml:space="preserve"> (</w:t>
+      </w:r>
+      <w:r>
+        <w:rPr>
+          <w:i/>
+          <w:iCs/>
+        </w:rPr>
+        <w:t xml:space="preserve">#: </w:t>
+      </w:r>
+      <w:r>
+        <w:rPr>
+          <w:i/>
+          <w:iCs/>
+        </w:rPr>
+        <w:t>the home page</w:t>
+      </w:r>
+      <w:r>
+        <w:t>).</w:t>
+      </w:r>
+    </w:p>
+    <w:p/>
+    <w:p>
+      <w:pPr>
+        <w:pStyle w:val="Heading2"/>
+      </w:pPr>
+      <w:r>
+        <w:t>Hardware Interfaces</w:t>
+      </w:r>
+    </w:p>
+    <w:p>
+      <w:r>
+        <w:t xml:space="preserve">The system does </w:t>
+      </w:r>
+      <w:r>
+        <w:rPr>
+          <w:b/>
+          <w:bCs/>
+        </w:rPr>
+        <w:t>not require</w:t>
+      </w:r>
+      <w:r>
+        <w:t xml:space="preserve"> interaction with any specialized </w:t>
+      </w:r>
+      <w:r>
+        <w:rPr>
+          <w:b/>
+          <w:bCs/>
+        </w:rPr>
+        <w:t>external hardware</w:t>
+      </w:r>
+      <w:r>
+        <w:t xml:space="preserve">. </w:t>
+      </w:r>
+    </w:p>
+    <w:p>
+      <w:r>
+        <w:t xml:space="preserve">The application is a </w:t>
+      </w:r>
+      <w:r>
+        <w:rPr>
+          <w:b/>
+          <w:bCs/>
+        </w:rPr>
+        <w:t>front-end</w:t>
+      </w:r>
+      <w:r>
+        <w:t xml:space="preserve">-only solution, accessible via standard </w:t>
+      </w:r>
+      <w:r>
+        <w:rPr>
+          <w:b/>
+          <w:bCs/>
+        </w:rPr>
+        <w:t>web browsers</w:t>
+      </w:r>
+      <w:r>
+        <w:t xml:space="preserve"> on </w:t>
+      </w:r>
+      <w:r>
+        <w:rPr>
+          <w:i/>
+          <w:iCs/>
+        </w:rPr>
+        <w:t>desktop computers</w:t>
+      </w:r>
+      <w:r>
+        <w:rPr>
+          <w:b/>
+          <w:bCs/>
+        </w:rPr>
+        <w:t xml:space="preserve">, </w:t>
+      </w:r>
+      <w:r>
+        <w:rPr>
+          <w:i/>
+          <w:iCs/>
+        </w:rPr>
+        <w:t>laptops, tablets</w:t>
+      </w:r>
+      <w:r>
+        <w:rPr>
+          <w:b/>
+          <w:bCs/>
+        </w:rPr>
+        <w:t xml:space="preserve">, </w:t>
+      </w:r>
+      <w:r>
+        <w:rPr>
+          <w:i/>
+          <w:iCs/>
+        </w:rPr>
+        <w:t>and smartphones</w:t>
+      </w:r>
+      <w:r>
+        <w:t xml:space="preserve">. No </w:t>
+      </w:r>
+      <w:r>
+        <w:rPr>
+          <w:b/>
+          <w:bCs/>
+        </w:rPr>
+        <w:t>minimum</w:t>
+      </w:r>
+      <w:r>
+        <w:t xml:space="preserve"> hardware specifications are required beyond support for modern </w:t>
+      </w:r>
+      <w:r>
+        <w:rPr>
+          <w:b/>
+          <w:bCs/>
+        </w:rPr>
+        <w:t>HTML5</w:t>
+      </w:r>
+      <w:r>
+        <w:t>/</w:t>
+      </w:r>
+      <w:r>
+        <w:rPr>
+          <w:b/>
+          <w:bCs/>
+        </w:rPr>
+        <w:t>CSS3</w:t>
+      </w:r>
+      <w:r>
+        <w:t xml:space="preserve"> and </w:t>
+      </w:r>
+      <w:r>
+        <w:rPr>
+          <w:b/>
+          <w:bCs/>
+        </w:rPr>
+        <w:t>JavaScrip</w:t>
+      </w:r>
+      <w:r>
+        <w:t>t standards.</w:t>
+      </w:r>
+    </w:p>
+    <w:p>
+      <w:r>
+        <w:t xml:space="preserve">The prototype is hosted on </w:t>
+      </w:r>
+      <w:r>
+        <w:rPr>
+          <w:b/>
+          <w:bCs/>
+        </w:rPr>
+        <w:t>GitHub Pages</w:t>
+      </w:r>
+      <w:r>
+        <w:t xml:space="preserve">, and there is currently no server-side infrastructure or </w:t>
+      </w:r>
+      <w:r>
+        <w:rPr>
+          <w:b/>
+          <w:bCs/>
+        </w:rPr>
+        <w:t>back</w:t>
+      </w:r>
+      <w:r>
+        <w:rPr>
+          <w:b/>
+          <w:bCs/>
+        </w:rPr>
+        <w:t>-</w:t>
+      </w:r>
+      <w:r>
+        <w:rPr>
+          <w:b/>
+          <w:bCs/>
+        </w:rPr>
+        <w:t>end</w:t>
+      </w:r>
+      <w:r>
+        <w:t xml:space="preserve"> processing.</w:t>
+      </w:r>
+    </w:p>
+    <w:p/>
+    <w:p/>
+    <w:p/>
+    <w:p/>
+    <w:p/>
+    <w:p>
+      <w:pPr>
+        <w:pStyle w:val="Heading2"/>
+      </w:pPr>
+      <w:r>
+        <w:lastRenderedPageBreak/>
+        <w:t>4.3 Software Interfaces</w:t>
+      </w:r>
+    </w:p>
+    <w:p>
+      <w:pPr>
+        <w:spacing w:after="0"/>
+      </w:pPr>
+      <w:r>
+        <w:t xml:space="preserve">The interface utilizes the following </w:t>
+      </w:r>
+      <w:r>
+        <w:rPr>
+          <w:b/>
+          <w:bCs/>
+        </w:rPr>
+        <w:t>front-end</w:t>
+      </w:r>
+      <w:r>
+        <w:t xml:space="preserve"> libraries and </w:t>
+      </w:r>
+      <w:r>
+        <w:rPr>
+          <w:b/>
+          <w:bCs/>
+        </w:rPr>
+        <w:t>frameworks</w:t>
+      </w:r>
+      <w:r>
+        <w:t>:</w:t>
+      </w:r>
+    </w:p>
+    <w:p>
       <w:pPr>
         <w:numPr>
           <w:ilvl w:val="0"/>
-          <w:numId w:val="21"/>
+          <w:numId w:val="44"/>
         </w:numPr>
-      </w:pPr>
-      <w:r>
-        <w:rPr>
-          <w:b/>
-          <w:bCs/>
-        </w:rPr>
-        <w:t>Footer</w:t>
-      </w:r>
-      <w:r>
-        <w:t>: Provides business information, social media links, and quick access links.</w:t>
+        <w:tabs>
+          <w:tab w:val="clear" w:pos="720"/>
+        </w:tabs>
+        <w:spacing w:after="0"/>
+        <w:ind w:left="1418"/>
+      </w:pPr>
+      <w:r>
+        <w:rPr>
+          <w:b/>
+          <w:bCs/>
+        </w:rPr>
+        <w:t>Bootstrap 5 RTL:</w:t>
+      </w:r>
+      <w:r>
+        <w:t xml:space="preserve"> Provides responsive UI components and Arabic right-to-left layout support.</w:t>
       </w:r>
     </w:p>
     <w:p>
-      <w:r>
-        <w:t>All navigation links and action buttons are currently static and redirect to placeholder anchors (i.e., the home page).</w:t>
+      <w:pPr>
+        <w:numPr>
+          <w:ilvl w:val="0"/>
+          <w:numId w:val="44"/>
+        </w:numPr>
+        <w:tabs>
+          <w:tab w:val="clear" w:pos="720"/>
+        </w:tabs>
+        <w:spacing w:after="0"/>
+        <w:ind w:left="1418"/>
+      </w:pPr>
+      <w:r>
+        <w:rPr>
+          <w:b/>
+          <w:bCs/>
+        </w:rPr>
+        <w:t xml:space="preserve">Font Awesome: </w:t>
+      </w:r>
+      <w:r>
+        <w:t>Enables the use of scalable icons throughout the user interface.</w:t>
       </w:r>
     </w:p>
     <w:p>
       <w:pPr>
-        <w:rPr>
-          <w:b/>
-          <w:bCs/>
-        </w:rPr>
-      </w:pPr>
-      <w:r>
-        <w:rPr>
-          <w:b/>
-          <w:bCs/>
-        </w:rPr>
-        <w:t>4.2 Hardware Interfaces</w:t>
+        <w:numPr>
+          <w:ilvl w:val="0"/>
+          <w:numId w:val="44"/>
+        </w:numPr>
+        <w:tabs>
+          <w:tab w:val="clear" w:pos="720"/>
+        </w:tabs>
+        <w:spacing w:after="0"/>
+        <w:ind w:left="1418"/>
+      </w:pPr>
+      <w:r>
+        <w:rPr>
+          <w:b/>
+          <w:bCs/>
+        </w:rPr>
+        <w:t>HTML5 and CSS3:</w:t>
+      </w:r>
+      <w:r>
+        <w:t xml:space="preserve"> Core web technologies for layout, structure, and styling.</w:t>
       </w:r>
     </w:p>
     <w:p>
-      <w:r>
-        <w:t xml:space="preserve">The system does not require interaction with any specialized external hardware. </w:t>
-      </w:r>
-    </w:p>
-    <w:p>
-      <w:r>
-        <w:t xml:space="preserve">The application is a front-end-only solution, accessible via standard web browsers on </w:t>
-      </w:r>
-      <w:r>
-        <w:rPr>
-          <w:b/>
-          <w:bCs/>
-        </w:rPr>
-        <w:t>desktop computers, laptops, tablets, and smartphones</w:t>
-      </w:r>
-      <w:r>
-        <w:t>. No minimum hardware specifications are required beyond support for modern HTML5/CSS3 and JavaScript standards.</w:t>
-      </w:r>
-    </w:p>
-    <w:p>
-      <w:r>
-        <w:t xml:space="preserve">The prototype is hosted on </w:t>
-      </w:r>
-      <w:r>
-        <w:rPr>
-          <w:b/>
-          <w:bCs/>
-        </w:rPr>
-        <w:t>GitHub Pages</w:t>
-      </w:r>
-      <w:r>
-        <w:t>, and there is currently no server-side infrastructure or backend processing.</w:t>
-      </w:r>
-    </w:p>
-    <w:p>
-      <w:pPr>
-        <w:rPr>
-          <w:b/>
-          <w:bCs/>
-        </w:rPr>
-      </w:pPr>
-      <w:r>
-        <w:rPr>
-          <w:b/>
-          <w:bCs/>
-        </w:rPr>
-        <w:t>4.3 Software Interfaces</w:t>
-      </w:r>
-    </w:p>
-    <w:p>
-      <w:r>
-        <w:t>The interface utilizes the following front-end libraries and frameworks:</w:t>
-      </w:r>
-    </w:p>
-    <w:p>
-      <w:pPr>
-        <w:numPr>
-          <w:ilvl w:val="0"/>
-          <w:numId w:val="22"/>
-        </w:numPr>
-      </w:pPr>
-      <w:r>
-        <w:rPr>
-          <w:b/>
-          <w:bCs/>
-        </w:rPr>
-        <w:t>Bootstrap 5 RTL</w:t>
-      </w:r>
-      <w:r>
-        <w:t>: Provides responsive UI components and Arabic right-to-left layout support.</w:t>
-      </w:r>
-    </w:p>
-    <w:p>
-      <w:pPr>
-        <w:numPr>
-          <w:ilvl w:val="0"/>
-          <w:numId w:val="22"/>
-        </w:numPr>
-      </w:pPr>
-      <w:r>
-        <w:rPr>
-          <w:b/>
-          <w:bCs/>
-        </w:rPr>
-        <w:t>Font Awesome</w:t>
-      </w:r>
-      <w:r>
-        <w:t>: Enables the use of scalable icons throughout the user interface.</w:t>
-      </w:r>
-    </w:p>
-    <w:p>
-      <w:pPr>
-        <w:numPr>
-          <w:ilvl w:val="0"/>
-          <w:numId w:val="22"/>
-        </w:numPr>
-      </w:pPr>
-      <w:r>
-        <w:rPr>
-          <w:b/>
-          <w:bCs/>
-        </w:rPr>
-        <w:t>HTML5 and CSS3</w:t>
-      </w:r>
-      <w:r>
-        <w:t>: Core web technologies for layout, structure, and styling.</w:t>
-      </w:r>
-    </w:p>
-    <w:p>
-      <w:r>
-        <w:t>Future versions may integrate backend services and databases, which would introduce additional software interfaces.</w:t>
+      <w:pPr>
+        <w:spacing w:before="240"/>
+      </w:pPr>
+      <w:r>
+        <w:t xml:space="preserve">Future versions may integrate </w:t>
+      </w:r>
+      <w:r>
+        <w:rPr>
+          <w:b/>
+          <w:bCs/>
+        </w:rPr>
+        <w:t>back</w:t>
+      </w:r>
+      <w:r>
+        <w:rPr>
+          <w:b/>
+          <w:bCs/>
+        </w:rPr>
+        <w:t>-</w:t>
+      </w:r>
+      <w:r>
+        <w:rPr>
+          <w:b/>
+          <w:bCs/>
+        </w:rPr>
+        <w:t>end</w:t>
+      </w:r>
+      <w:r>
+        <w:t xml:space="preserve"> services and </w:t>
+      </w:r>
+      <w:r>
+        <w:rPr>
+          <w:b/>
+          <w:bCs/>
+        </w:rPr>
+        <w:t>databases</w:t>
+      </w:r>
+      <w:r>
+        <w:t xml:space="preserve">, which would introduce additional </w:t>
+      </w:r>
+      <w:r>
+        <w:rPr>
+          <w:b/>
+          <w:bCs/>
+        </w:rPr>
+        <w:t>software interfaces</w:t>
+      </w:r>
+      <w:r>
+        <w:t>.</w:t>
       </w:r>
     </w:p>
     <w:p/>
@@ -465,9 +1107,9 @@
   <w:abstractNum w:abstractNumId="1" w15:restartNumberingAfterBreak="0">
     <w:nsid w:val="1482775B"/>
     <w:multiLevelType w:val="multilevel"/>
-    <w:tmpl w:val="0EBA3C40"/>
+    <w:tmpl w:val="0CA43E7C"/>
     <w:lvl w:ilvl="0">
-      <w:start w:val="1"/>
+      <w:start w:val="4"/>
       <w:numFmt w:val="decimal"/>
       <w:pStyle w:val="Heading1"/>
       <w:lvlText w:val="%1"/>
@@ -475,6 +1117,9 @@
       <w:pPr>
         <w:ind w:left="432" w:hanging="432"/>
       </w:pPr>
+      <w:rPr>
+        <w:rFonts w:hint="default"/>
+      </w:rPr>
     </w:lvl>
     <w:lvl w:ilvl="1">
       <w:start w:val="1"/>
@@ -485,6 +1130,9 @@
       <w:pPr>
         <w:ind w:left="576" w:hanging="576"/>
       </w:pPr>
+      <w:rPr>
+        <w:rFonts w:hint="default"/>
+      </w:rPr>
     </w:lvl>
     <w:lvl w:ilvl="2">
       <w:start w:val="1"/>
@@ -495,6 +1143,9 @@
       <w:pPr>
         <w:ind w:left="720" w:hanging="720"/>
       </w:pPr>
+      <w:rPr>
+        <w:rFonts w:hint="default"/>
+      </w:rPr>
     </w:lvl>
     <w:lvl w:ilvl="3">
       <w:start w:val="1"/>
@@ -505,6 +1156,9 @@
       <w:pPr>
         <w:ind w:left="864" w:hanging="864"/>
       </w:pPr>
+      <w:rPr>
+        <w:rFonts w:hint="default"/>
+      </w:rPr>
     </w:lvl>
     <w:lvl w:ilvl="4">
       <w:start w:val="1"/>
@@ -515,6 +1169,9 @@
       <w:pPr>
         <w:ind w:left="1008" w:hanging="1008"/>
       </w:pPr>
+      <w:rPr>
+        <w:rFonts w:hint="default"/>
+      </w:rPr>
     </w:lvl>
     <w:lvl w:ilvl="5">
       <w:start w:val="1"/>
@@ -525,6 +1182,9 @@
       <w:pPr>
         <w:ind w:left="1152" w:hanging="1152"/>
       </w:pPr>
+      <w:rPr>
+        <w:rFonts w:hint="default"/>
+      </w:rPr>
     </w:lvl>
     <w:lvl w:ilvl="6">
       <w:start w:val="1"/>
@@ -535,6 +1195,9 @@
       <w:pPr>
         <w:ind w:left="1296" w:hanging="1296"/>
       </w:pPr>
+      <w:rPr>
+        <w:rFonts w:hint="default"/>
+      </w:rPr>
     </w:lvl>
     <w:lvl w:ilvl="7">
       <w:start w:val="1"/>
@@ -545,6 +1208,9 @@
       <w:pPr>
         <w:ind w:left="1440" w:hanging="1440"/>
       </w:pPr>
+      <w:rPr>
+        <w:rFonts w:hint="default"/>
+      </w:rPr>
     </w:lvl>
     <w:lvl w:ilvl="8">
       <w:start w:val="1"/>
@@ -555,9 +1221,161 @@
       <w:pPr>
         <w:ind w:left="1584" w:hanging="1584"/>
       </w:pPr>
+      <w:rPr>
+        <w:rFonts w:hint="default"/>
+      </w:rPr>
     </w:lvl>
   </w:abstractNum>
   <w:abstractNum w:abstractNumId="2" w15:restartNumberingAfterBreak="0">
+    <w:nsid w:val="182C11EC"/>
+    <w:multiLevelType w:val="multilevel"/>
+    <w:tmpl w:val="677685D2"/>
+    <w:lvl w:ilvl="0">
+      <w:start w:val="1"/>
+      <w:numFmt w:val="bullet"/>
+      <w:lvlText w:val="o"/>
+      <w:lvlJc w:val="left"/>
+      <w:pPr>
+        <w:tabs>
+          <w:tab w:val="num" w:pos="720"/>
+        </w:tabs>
+        <w:ind w:left="720" w:hanging="360"/>
+      </w:pPr>
+      <w:rPr>
+        <w:rFonts w:ascii="Courier New" w:hAnsi="Courier New" w:cs="Courier New" w:hint="default"/>
+        <w:sz w:val="20"/>
+      </w:rPr>
+    </w:lvl>
+    <w:lvl w:ilvl="1" w:tentative="1">
+      <w:start w:val="1"/>
+      <w:numFmt w:val="bullet"/>
+      <w:lvlText w:val="o"/>
+      <w:lvlJc w:val="left"/>
+      <w:pPr>
+        <w:tabs>
+          <w:tab w:val="num" w:pos="1440"/>
+        </w:tabs>
+        <w:ind w:left="1440" w:hanging="360"/>
+      </w:pPr>
+      <w:rPr>
+        <w:rFonts w:ascii="Courier New" w:hAnsi="Courier New" w:hint="default"/>
+        <w:sz w:val="20"/>
+      </w:rPr>
+    </w:lvl>
+    <w:lvl w:ilvl="2" w:tentative="1">
+      <w:start w:val="1"/>
+      <w:numFmt w:val="bullet"/>
+      <w:lvlText w:val=""/>
+      <w:lvlJc w:val="left"/>
+      <w:pPr>
+        <w:tabs>
+          <w:tab w:val="num" w:pos="2160"/>
+        </w:tabs>
+        <w:ind w:left="2160" w:hanging="360"/>
+      </w:pPr>
+      <w:rPr>
+        <w:rFonts w:ascii="Wingdings" w:hAnsi="Wingdings" w:hint="default"/>
+        <w:sz w:val="20"/>
+      </w:rPr>
+    </w:lvl>
+    <w:lvl w:ilvl="3" w:tentative="1">
+      <w:start w:val="1"/>
+      <w:numFmt w:val="bullet"/>
+      <w:lvlText w:val=""/>
+      <w:lvlJc w:val="left"/>
+      <w:pPr>
+        <w:tabs>
+          <w:tab w:val="num" w:pos="2880"/>
+        </w:tabs>
+        <w:ind w:left="2880" w:hanging="360"/>
+      </w:pPr>
+      <w:rPr>
+        <w:rFonts w:ascii="Wingdings" w:hAnsi="Wingdings" w:hint="default"/>
+        <w:sz w:val="20"/>
+      </w:rPr>
+    </w:lvl>
+    <w:lvl w:ilvl="4" w:tentative="1">
+      <w:start w:val="1"/>
+      <w:numFmt w:val="bullet"/>
+      <w:lvlText w:val=""/>
+      <w:lvlJc w:val="left"/>
+      <w:pPr>
+        <w:tabs>
+          <w:tab w:val="num" w:pos="3600"/>
+        </w:tabs>
+        <w:ind w:left="3600" w:hanging="360"/>
+      </w:pPr>
+      <w:rPr>
+        <w:rFonts w:ascii="Wingdings" w:hAnsi="Wingdings" w:hint="default"/>
+        <w:sz w:val="20"/>
+      </w:rPr>
+    </w:lvl>
+    <w:lvl w:ilvl="5" w:tentative="1">
+      <w:start w:val="1"/>
+      <w:numFmt w:val="bullet"/>
+      <w:lvlText w:val=""/>
+      <w:lvlJc w:val="left"/>
+      <w:pPr>
+        <w:tabs>
+          <w:tab w:val="num" w:pos="4320"/>
+        </w:tabs>
+        <w:ind w:left="4320" w:hanging="360"/>
+      </w:pPr>
+      <w:rPr>
+        <w:rFonts w:ascii="Wingdings" w:hAnsi="Wingdings" w:hint="default"/>
+        <w:sz w:val="20"/>
+      </w:rPr>
+    </w:lvl>
+    <w:lvl w:ilvl="6" w:tentative="1">
+      <w:start w:val="1"/>
+      <w:numFmt w:val="bullet"/>
+      <w:lvlText w:val=""/>
+      <w:lvlJc w:val="left"/>
+      <w:pPr>
+        <w:tabs>
+          <w:tab w:val="num" w:pos="5040"/>
+        </w:tabs>
+        <w:ind w:left="5040" w:hanging="360"/>
+      </w:pPr>
+      <w:rPr>
+        <w:rFonts w:ascii="Wingdings" w:hAnsi="Wingdings" w:hint="default"/>
+        <w:sz w:val="20"/>
+      </w:rPr>
+    </w:lvl>
+    <w:lvl w:ilvl="7" w:tentative="1">
+      <w:start w:val="1"/>
+      <w:numFmt w:val="bullet"/>
+      <w:lvlText w:val=""/>
+      <w:lvlJc w:val="left"/>
+      <w:pPr>
+        <w:tabs>
+          <w:tab w:val="num" w:pos="5760"/>
+        </w:tabs>
+        <w:ind w:left="5760" w:hanging="360"/>
+      </w:pPr>
+      <w:rPr>
+        <w:rFonts w:ascii="Wingdings" w:hAnsi="Wingdings" w:hint="default"/>
+        <w:sz w:val="20"/>
+      </w:rPr>
+    </w:lvl>
+    <w:lvl w:ilvl="8" w:tentative="1">
+      <w:start w:val="1"/>
+      <w:numFmt w:val="bullet"/>
+      <w:lvlText w:val=""/>
+      <w:lvlJc w:val="left"/>
+      <w:pPr>
+        <w:tabs>
+          <w:tab w:val="num" w:pos="6480"/>
+        </w:tabs>
+        <w:ind w:left="6480" w:hanging="360"/>
+      </w:pPr>
+      <w:rPr>
+        <w:rFonts w:ascii="Wingdings" w:hAnsi="Wingdings" w:hint="default"/>
+        <w:sz w:val="20"/>
+      </w:rPr>
+    </w:lvl>
+  </w:abstractNum>
+  <w:abstractNum w:abstractNumId="3" w15:restartNumberingAfterBreak="0">
     <w:nsid w:val="36052345"/>
     <w:multiLevelType w:val="multilevel"/>
     <w:tmpl w:val="81508334"/>
@@ -706,6 +1524,155 @@
       </w:rPr>
     </w:lvl>
   </w:abstractNum>
+  <w:abstractNum w:abstractNumId="4" w15:restartNumberingAfterBreak="0">
+    <w:nsid w:val="7E542DD0"/>
+    <w:multiLevelType w:val="multilevel"/>
+    <w:tmpl w:val="826C055C"/>
+    <w:lvl w:ilvl="0">
+      <w:start w:val="1"/>
+      <w:numFmt w:val="bullet"/>
+      <w:lvlText w:val="o"/>
+      <w:lvlJc w:val="left"/>
+      <w:pPr>
+        <w:tabs>
+          <w:tab w:val="num" w:pos="720"/>
+        </w:tabs>
+        <w:ind w:left="720" w:hanging="360"/>
+      </w:pPr>
+      <w:rPr>
+        <w:rFonts w:ascii="Courier New" w:hAnsi="Courier New" w:cs="Courier New" w:hint="default"/>
+        <w:sz w:val="20"/>
+      </w:rPr>
+    </w:lvl>
+    <w:lvl w:ilvl="1">
+      <w:start w:val="1"/>
+      <w:numFmt w:val="bullet"/>
+      <w:lvlText w:val="o"/>
+      <w:lvlJc w:val="left"/>
+      <w:pPr>
+        <w:tabs>
+          <w:tab w:val="num" w:pos="1440"/>
+        </w:tabs>
+        <w:ind w:left="1440" w:hanging="360"/>
+      </w:pPr>
+      <w:rPr>
+        <w:rFonts w:ascii="Courier New" w:hAnsi="Courier New" w:cs="Times New Roman" w:hint="default"/>
+        <w:sz w:val="20"/>
+      </w:rPr>
+    </w:lvl>
+    <w:lvl w:ilvl="2">
+      <w:start w:val="1"/>
+      <w:numFmt w:val="bullet"/>
+      <w:lvlText w:val=""/>
+      <w:lvlJc w:val="left"/>
+      <w:pPr>
+        <w:tabs>
+          <w:tab w:val="num" w:pos="2160"/>
+        </w:tabs>
+        <w:ind w:left="2160" w:hanging="360"/>
+      </w:pPr>
+      <w:rPr>
+        <w:rFonts w:ascii="Wingdings" w:hAnsi="Wingdings" w:hint="default"/>
+        <w:sz w:val="20"/>
+      </w:rPr>
+    </w:lvl>
+    <w:lvl w:ilvl="3">
+      <w:start w:val="1"/>
+      <w:numFmt w:val="bullet"/>
+      <w:lvlText w:val=""/>
+      <w:lvlJc w:val="left"/>
+      <w:pPr>
+        <w:tabs>
+          <w:tab w:val="num" w:pos="2880"/>
+        </w:tabs>
+        <w:ind w:left="2880" w:hanging="360"/>
+      </w:pPr>
+      <w:rPr>
+        <w:rFonts w:ascii="Wingdings" w:hAnsi="Wingdings" w:hint="default"/>
+        <w:sz w:val="20"/>
+      </w:rPr>
+    </w:lvl>
+    <w:lvl w:ilvl="4">
+      <w:start w:val="1"/>
+      <w:numFmt w:val="bullet"/>
+      <w:lvlText w:val=""/>
+      <w:lvlJc w:val="left"/>
+      <w:pPr>
+        <w:tabs>
+          <w:tab w:val="num" w:pos="3600"/>
+        </w:tabs>
+        <w:ind w:left="3600" w:hanging="360"/>
+      </w:pPr>
+      <w:rPr>
+        <w:rFonts w:ascii="Wingdings" w:hAnsi="Wingdings" w:hint="default"/>
+        <w:sz w:val="20"/>
+      </w:rPr>
+    </w:lvl>
+    <w:lvl w:ilvl="5">
+      <w:start w:val="1"/>
+      <w:numFmt w:val="bullet"/>
+      <w:lvlText w:val=""/>
+      <w:lvlJc w:val="left"/>
+      <w:pPr>
+        <w:tabs>
+          <w:tab w:val="num" w:pos="4320"/>
+        </w:tabs>
+        <w:ind w:left="4320" w:hanging="360"/>
+      </w:pPr>
+      <w:rPr>
+        <w:rFonts w:ascii="Wingdings" w:hAnsi="Wingdings" w:hint="default"/>
+        <w:sz w:val="20"/>
+      </w:rPr>
+    </w:lvl>
+    <w:lvl w:ilvl="6">
+      <w:start w:val="1"/>
+      <w:numFmt w:val="bullet"/>
+      <w:lvlText w:val=""/>
+      <w:lvlJc w:val="left"/>
+      <w:pPr>
+        <w:tabs>
+          <w:tab w:val="num" w:pos="5040"/>
+        </w:tabs>
+        <w:ind w:left="5040" w:hanging="360"/>
+      </w:pPr>
+      <w:rPr>
+        <w:rFonts w:ascii="Wingdings" w:hAnsi="Wingdings" w:hint="default"/>
+        <w:sz w:val="20"/>
+      </w:rPr>
+    </w:lvl>
+    <w:lvl w:ilvl="7">
+      <w:start w:val="1"/>
+      <w:numFmt w:val="bullet"/>
+      <w:lvlText w:val=""/>
+      <w:lvlJc w:val="left"/>
+      <w:pPr>
+        <w:tabs>
+          <w:tab w:val="num" w:pos="5760"/>
+        </w:tabs>
+        <w:ind w:left="5760" w:hanging="360"/>
+      </w:pPr>
+      <w:rPr>
+        <w:rFonts w:ascii="Wingdings" w:hAnsi="Wingdings" w:hint="default"/>
+        <w:sz w:val="20"/>
+      </w:rPr>
+    </w:lvl>
+    <w:lvl w:ilvl="8">
+      <w:start w:val="1"/>
+      <w:numFmt w:val="bullet"/>
+      <w:lvlText w:val=""/>
+      <w:lvlJc w:val="left"/>
+      <w:pPr>
+        <w:tabs>
+          <w:tab w:val="num" w:pos="6480"/>
+        </w:tabs>
+        <w:ind w:left="6480" w:hanging="360"/>
+      </w:pPr>
+      <w:rPr>
+        <w:rFonts w:ascii="Wingdings" w:hAnsi="Wingdings" w:hint="default"/>
+        <w:sz w:val="20"/>
+      </w:rPr>
+    </w:lvl>
+  </w:abstractNum>
   <w:num w:numId="1">
     <w:abstractNumId w:val="1"/>
   </w:num>
@@ -767,7 +1734,7 @@
     <w:abstractNumId w:val="1"/>
   </w:num>
   <w:num w:numId="21">
-    <w:abstractNumId w:val="2"/>
+    <w:abstractNumId w:val="3"/>
     <w:lvlOverride w:ilvl="0"/>
     <w:lvlOverride w:ilvl="1"/>
     <w:lvlOverride w:ilvl="2"/>
@@ -781,6 +1748,72 @@
   <w:num w:numId="22">
     <w:abstractNumId w:val="0"/>
   </w:num>
+  <w:num w:numId="23">
+    <w:abstractNumId w:val="1"/>
+  </w:num>
+  <w:num w:numId="24">
+    <w:abstractNumId w:val="1"/>
+  </w:num>
+  <w:num w:numId="25">
+    <w:abstractNumId w:val="1"/>
+  </w:num>
+  <w:num w:numId="26">
+    <w:abstractNumId w:val="1"/>
+  </w:num>
+  <w:num w:numId="27">
+    <w:abstractNumId w:val="1"/>
+  </w:num>
+  <w:num w:numId="28">
+    <w:abstractNumId w:val="1"/>
+  </w:num>
+  <w:num w:numId="29">
+    <w:abstractNumId w:val="1"/>
+  </w:num>
+  <w:num w:numId="30">
+    <w:abstractNumId w:val="1"/>
+  </w:num>
+  <w:num w:numId="31">
+    <w:abstractNumId w:val="1"/>
+  </w:num>
+  <w:num w:numId="32">
+    <w:abstractNumId w:val="1"/>
+  </w:num>
+  <w:num w:numId="33">
+    <w:abstractNumId w:val="1"/>
+  </w:num>
+  <w:num w:numId="34">
+    <w:abstractNumId w:val="1"/>
+  </w:num>
+  <w:num w:numId="35">
+    <w:abstractNumId w:val="1"/>
+  </w:num>
+  <w:num w:numId="36">
+    <w:abstractNumId w:val="1"/>
+  </w:num>
+  <w:num w:numId="37">
+    <w:abstractNumId w:val="1"/>
+  </w:num>
+  <w:num w:numId="38">
+    <w:abstractNumId w:val="1"/>
+  </w:num>
+  <w:num w:numId="39">
+    <w:abstractNumId w:val="1"/>
+  </w:num>
+  <w:num w:numId="40">
+    <w:abstractNumId w:val="1"/>
+  </w:num>
+  <w:num w:numId="41">
+    <w:abstractNumId w:val="1"/>
+  </w:num>
+  <w:num w:numId="42">
+    <w:abstractNumId w:val="1"/>
+  </w:num>
+  <w:num w:numId="43">
+    <w:abstractNumId w:val="4"/>
+  </w:num>
+  <w:num w:numId="44">
+    <w:abstractNumId w:val="2"/>
+  </w:num>
 </w:numbering>
 </file>
 
@@ -789,7 +1822,7 @@
   <w:docDefaults>
     <w:rPrDefault>
       <w:rPr>
-        <w:rFonts w:asciiTheme="minorHAnsi" w:eastAsiaTheme="minorHAnsi" w:hAnsiTheme="minorHAnsi" w:cstheme="minorBidi"/>
+        <w:rFonts w:asciiTheme="minorHAnsi" w:eastAsiaTheme="minorEastAsia" w:hAnsiTheme="minorHAnsi" w:cstheme="minorBidi"/>
         <w:sz w:val="22"/>
         <w:szCs w:val="22"/>
         <w:lang w:val="en-US" w:eastAsia="en-US" w:bidi="ar-SA"/>
@@ -1182,7 +2215,7 @@
   <w:style w:type="paragraph" w:default="1" w:styleId="Normal">
     <w:name w:val="Normal"/>
     <w:qFormat/>
-    <w:rsid w:val="006D7964"/>
+    <w:rsid w:val="000F3E3B"/>
   </w:style>
   <w:style w:type="paragraph" w:styleId="Heading1">
     <w:name w:val="heading 1"/>
@@ -1191,12 +2224,12 @@
     <w:link w:val="Heading1Char"/>
     <w:uiPriority w:val="9"/>
     <w:qFormat/>
-    <w:rsid w:val="006D7964"/>
+    <w:rsid w:val="000F3E3B"/>
     <w:pPr>
       <w:keepNext/>
       <w:keepLines/>
       <w:numPr>
-        <w:numId w:val="20"/>
+        <w:numId w:val="42"/>
       </w:numPr>
       <w:pBdr>
         <w:bottom w:val="single" w:sz="4" w:space="1" w:color="595959" w:themeColor="text1" w:themeTint="A6"/>
@@ -1222,13 +2255,13 @@
     <w:uiPriority w:val="9"/>
     <w:unhideWhenUsed/>
     <w:qFormat/>
-    <w:rsid w:val="006D7964"/>
+    <w:rsid w:val="000F3E3B"/>
     <w:pPr>
       <w:keepNext/>
       <w:keepLines/>
       <w:numPr>
         <w:ilvl w:val="1"/>
-        <w:numId w:val="20"/>
+        <w:numId w:val="42"/>
       </w:numPr>
       <w:spacing w:before="360" w:after="0"/>
       <w:outlineLvl w:val="1"/>
@@ -1251,13 +2284,13 @@
     <w:uiPriority w:val="9"/>
     <w:unhideWhenUsed/>
     <w:qFormat/>
-    <w:rsid w:val="006D7964"/>
+    <w:rsid w:val="000F3E3B"/>
     <w:pPr>
       <w:keepNext/>
       <w:keepLines/>
       <w:numPr>
         <w:ilvl w:val="2"/>
-        <w:numId w:val="20"/>
+        <w:numId w:val="42"/>
       </w:numPr>
       <w:spacing w:before="200" w:after="0"/>
       <w:outlineLvl w:val="2"/>
@@ -1277,13 +2310,13 @@
     <w:uiPriority w:val="9"/>
     <w:unhideWhenUsed/>
     <w:qFormat/>
-    <w:rsid w:val="006D7964"/>
+    <w:rsid w:val="000F3E3B"/>
     <w:pPr>
       <w:keepNext/>
       <w:keepLines/>
       <w:numPr>
         <w:ilvl w:val="3"/>
-        <w:numId w:val="20"/>
+        <w:numId w:val="42"/>
       </w:numPr>
       <w:spacing w:before="200" w:after="0"/>
       <w:outlineLvl w:val="3"/>
@@ -1306,13 +2339,13 @@
     <w:semiHidden/>
     <w:unhideWhenUsed/>
     <w:qFormat/>
-    <w:rsid w:val="006D7964"/>
+    <w:rsid w:val="000F3E3B"/>
     <w:pPr>
       <w:keepNext/>
       <w:keepLines/>
       <w:numPr>
         <w:ilvl w:val="4"/>
-        <w:numId w:val="20"/>
+        <w:numId w:val="42"/>
       </w:numPr>
       <w:spacing w:before="200" w:after="0"/>
       <w:outlineLvl w:val="4"/>
@@ -1331,13 +2364,13 @@
     <w:semiHidden/>
     <w:unhideWhenUsed/>
     <w:qFormat/>
-    <w:rsid w:val="006D7964"/>
+    <w:rsid w:val="000F3E3B"/>
     <w:pPr>
       <w:keepNext/>
       <w:keepLines/>
       <w:numPr>
         <w:ilvl w:val="5"/>
-        <w:numId w:val="20"/>
+        <w:numId w:val="42"/>
       </w:numPr>
       <w:spacing w:before="200" w:after="0"/>
       <w:outlineLvl w:val="5"/>
@@ -1358,13 +2391,13 @@
     <w:semiHidden/>
     <w:unhideWhenUsed/>
     <w:qFormat/>
-    <w:rsid w:val="006D7964"/>
+    <w:rsid w:val="000F3E3B"/>
     <w:pPr>
       <w:keepNext/>
       <w:keepLines/>
       <w:numPr>
         <w:ilvl w:val="6"/>
-        <w:numId w:val="20"/>
+        <w:numId w:val="42"/>
       </w:numPr>
       <w:spacing w:before="200" w:after="0"/>
       <w:outlineLvl w:val="6"/>
@@ -1385,13 +2418,13 @@
     <w:semiHidden/>
     <w:unhideWhenUsed/>
     <w:qFormat/>
-    <w:rsid w:val="006D7964"/>
+    <w:rsid w:val="000F3E3B"/>
     <w:pPr>
       <w:keepNext/>
       <w:keepLines/>
       <w:numPr>
         <w:ilvl w:val="7"/>
-        <w:numId w:val="20"/>
+        <w:numId w:val="42"/>
       </w:numPr>
       <w:spacing w:before="200" w:after="0"/>
       <w:outlineLvl w:val="7"/>
@@ -1412,13 +2445,13 @@
     <w:semiHidden/>
     <w:unhideWhenUsed/>
     <w:qFormat/>
-    <w:rsid w:val="006D7964"/>
+    <w:rsid w:val="000F3E3B"/>
     <w:pPr>
       <w:keepNext/>
       <w:keepLines/>
       <w:numPr>
         <w:ilvl w:val="8"/>
-        <w:numId w:val="20"/>
+        <w:numId w:val="42"/>
       </w:numPr>
       <w:spacing w:before="200" w:after="0"/>
       <w:outlineLvl w:val="8"/>
@@ -1463,7 +2496,7 @@
     <w:basedOn w:val="DefaultParagraphFont"/>
     <w:link w:val="Heading1"/>
     <w:uiPriority w:val="9"/>
-    <w:rsid w:val="006D7964"/>
+    <w:rsid w:val="000F3E3B"/>
     <w:rPr>
       <w:rFonts w:asciiTheme="majorHAnsi" w:eastAsiaTheme="majorEastAsia" w:hAnsiTheme="majorHAnsi" w:cstheme="majorBidi"/>
       <w:b/>
@@ -1479,7 +2512,7 @@
     <w:basedOn w:val="DefaultParagraphFont"/>
     <w:link w:val="Heading2"/>
     <w:uiPriority w:val="9"/>
-    <w:rsid w:val="006D7964"/>
+    <w:rsid w:val="000F3E3B"/>
     <w:rPr>
       <w:rFonts w:asciiTheme="majorHAnsi" w:eastAsiaTheme="majorEastAsia" w:hAnsiTheme="majorHAnsi" w:cstheme="majorBidi"/>
       <w:b/>
@@ -1495,7 +2528,7 @@
     <w:basedOn w:val="DefaultParagraphFont"/>
     <w:link w:val="Heading3"/>
     <w:uiPriority w:val="9"/>
-    <w:rsid w:val="006D7964"/>
+    <w:rsid w:val="000F3E3B"/>
     <w:rPr>
       <w:rFonts w:asciiTheme="majorHAnsi" w:eastAsiaTheme="majorEastAsia" w:hAnsiTheme="majorHAnsi" w:cstheme="majorBidi"/>
       <w:b/>
@@ -1508,7 +2541,7 @@
     <w:basedOn w:val="DefaultParagraphFont"/>
     <w:link w:val="Heading4"/>
     <w:uiPriority w:val="9"/>
-    <w:rsid w:val="006D7964"/>
+    <w:rsid w:val="000F3E3B"/>
     <w:rPr>
       <w:rFonts w:asciiTheme="majorHAnsi" w:eastAsiaTheme="majorEastAsia" w:hAnsiTheme="majorHAnsi" w:cstheme="majorBidi"/>
       <w:b/>
@@ -1524,7 +2557,7 @@
     <w:link w:val="Heading5"/>
     <w:uiPriority w:val="9"/>
     <w:semiHidden/>
-    <w:rsid w:val="006D7964"/>
+    <w:rsid w:val="000F3E3B"/>
     <w:rPr>
       <w:rFonts w:asciiTheme="majorHAnsi" w:eastAsiaTheme="majorEastAsia" w:hAnsiTheme="majorHAnsi" w:cstheme="majorBidi"/>
       <w:color w:val="000000" w:themeColor="text2" w:themeShade="BF"/>
@@ -1536,7 +2569,7 @@
     <w:link w:val="Heading6"/>
     <w:uiPriority w:val="9"/>
     <w:semiHidden/>
-    <w:rsid w:val="006D7964"/>
+    <w:rsid w:val="000F3E3B"/>
     <w:rPr>
       <w:rFonts w:asciiTheme="majorHAnsi" w:eastAsiaTheme="majorEastAsia" w:hAnsiTheme="majorHAnsi" w:cstheme="majorBidi"/>
       <w:i/>
@@ -1550,7 +2583,7 @@
     <w:link w:val="Heading7"/>
     <w:uiPriority w:val="9"/>
     <w:semiHidden/>
-    <w:rsid w:val="006D7964"/>
+    <w:rsid w:val="000F3E3B"/>
     <w:rPr>
       <w:rFonts w:asciiTheme="majorHAnsi" w:eastAsiaTheme="majorEastAsia" w:hAnsiTheme="majorHAnsi" w:cstheme="majorBidi"/>
       <w:i/>
@@ -1564,7 +2597,7 @@
     <w:link w:val="Heading8"/>
     <w:uiPriority w:val="9"/>
     <w:semiHidden/>
-    <w:rsid w:val="006D7964"/>
+    <w:rsid w:val="000F3E3B"/>
     <w:rPr>
       <w:rFonts w:asciiTheme="majorHAnsi" w:eastAsiaTheme="majorEastAsia" w:hAnsiTheme="majorHAnsi" w:cstheme="majorBidi"/>
       <w:color w:val="404040" w:themeColor="text1" w:themeTint="BF"/>
@@ -1578,7 +2611,7 @@
     <w:link w:val="Heading9"/>
     <w:uiPriority w:val="9"/>
     <w:semiHidden/>
-    <w:rsid w:val="006D7964"/>
+    <w:rsid w:val="000F3E3B"/>
     <w:rPr>
       <w:rFonts w:asciiTheme="majorHAnsi" w:eastAsiaTheme="majorEastAsia" w:hAnsiTheme="majorHAnsi" w:cstheme="majorBidi"/>
       <w:i/>
@@ -1596,7 +2629,7 @@
     <w:semiHidden/>
     <w:unhideWhenUsed/>
     <w:qFormat/>
-    <w:rsid w:val="006D7964"/>
+    <w:rsid w:val="000F3E3B"/>
     <w:pPr>
       <w:spacing w:after="200" w:line="240" w:lineRule="auto"/>
     </w:pPr>
@@ -1615,7 +2648,7 @@
     <w:link w:val="TitleChar"/>
     <w:uiPriority w:val="10"/>
     <w:qFormat/>
-    <w:rsid w:val="006D7964"/>
+    <w:rsid w:val="000F3E3B"/>
     <w:pPr>
       <w:spacing w:after="0" w:line="240" w:lineRule="auto"/>
       <w:contextualSpacing/>
@@ -1632,7 +2665,7 @@
     <w:basedOn w:val="DefaultParagraphFont"/>
     <w:link w:val="Title"/>
     <w:uiPriority w:val="10"/>
-    <w:rsid w:val="006D7964"/>
+    <w:rsid w:val="000F3E3B"/>
     <w:rPr>
       <w:rFonts w:asciiTheme="majorHAnsi" w:eastAsiaTheme="majorEastAsia" w:hAnsiTheme="majorHAnsi" w:cstheme="majorBidi"/>
       <w:color w:val="000000" w:themeColor="text1"/>
@@ -1647,7 +2680,7 @@
     <w:link w:val="SubtitleChar"/>
     <w:uiPriority w:val="11"/>
     <w:qFormat/>
-    <w:rsid w:val="006D7964"/>
+    <w:rsid w:val="000F3E3B"/>
     <w:pPr>
       <w:numPr>
         <w:ilvl w:val="1"/>
@@ -1663,7 +2696,7 @@
     <w:basedOn w:val="DefaultParagraphFont"/>
     <w:link w:val="Subtitle"/>
     <w:uiPriority w:val="11"/>
-    <w:rsid w:val="006D7964"/>
+    <w:rsid w:val="000F3E3B"/>
     <w:rPr>
       <w:color w:val="5A5A5A" w:themeColor="text1" w:themeTint="A5"/>
       <w:spacing w:val="10"/>
@@ -1674,7 +2707,7 @@
     <w:basedOn w:val="DefaultParagraphFont"/>
     <w:uiPriority w:val="22"/>
     <w:qFormat/>
-    <w:rsid w:val="006D7964"/>
+    <w:rsid w:val="000F3E3B"/>
     <w:rPr>
       <w:b/>
       <w:bCs/>
@@ -1686,7 +2719,7 @@
     <w:basedOn w:val="DefaultParagraphFont"/>
     <w:uiPriority w:val="20"/>
     <w:qFormat/>
-    <w:rsid w:val="006D7964"/>
+    <w:rsid w:val="000F3E3B"/>
     <w:rPr>
       <w:i/>
       <w:iCs/>
@@ -1697,7 +2730,7 @@
     <w:name w:val="No Spacing"/>
     <w:uiPriority w:val="1"/>
     <w:qFormat/>
-    <w:rsid w:val="006D7964"/>
+    <w:rsid w:val="000F3E3B"/>
     <w:pPr>
       <w:spacing w:after="0" w:line="240" w:lineRule="auto"/>
     </w:pPr>
@@ -1720,7 +2753,7 @@
     <w:link w:val="QuoteChar"/>
     <w:uiPriority w:val="29"/>
     <w:qFormat/>
-    <w:rsid w:val="006D7964"/>
+    <w:rsid w:val="000F3E3B"/>
     <w:pPr>
       <w:spacing w:before="160"/>
       <w:ind w:left="720" w:right="720"/>
@@ -1736,7 +2769,7 @@
     <w:basedOn w:val="DefaultParagraphFont"/>
     <w:link w:val="Quote"/>
     <w:uiPriority w:val="29"/>
-    <w:rsid w:val="006D7964"/>
+    <w:rsid w:val="000F3E3B"/>
     <w:rPr>
       <w:i/>
       <w:iCs/>
@@ -1750,7 +2783,7 @@
     <w:link w:val="IntenseQuoteChar"/>
     <w:uiPriority w:val="30"/>
     <w:qFormat/>
-    <w:rsid w:val="006D7964"/>
+    <w:rsid w:val="000F3E3B"/>
     <w:pPr>
       <w:pBdr>
         <w:top w:val="single" w:sz="24" w:space="1" w:color="F2F2F2" w:themeColor="background1" w:themeShade="F2"/>
@@ -1770,7 +2803,7 @@
     <w:basedOn w:val="DefaultParagraphFont"/>
     <w:link w:val="IntenseQuote"/>
     <w:uiPriority w:val="30"/>
-    <w:rsid w:val="006D7964"/>
+    <w:rsid w:val="000F3E3B"/>
     <w:rPr>
       <w:color w:val="000000" w:themeColor="text1"/>
       <w:shd w:val="clear" w:color="auto" w:fill="F2F2F2" w:themeFill="background1" w:themeFillShade="F2"/>
@@ -1781,7 +2814,7 @@
     <w:basedOn w:val="DefaultParagraphFont"/>
     <w:uiPriority w:val="19"/>
     <w:qFormat/>
-    <w:rsid w:val="006D7964"/>
+    <w:rsid w:val="000F3E3B"/>
     <w:rPr>
       <w:i/>
       <w:iCs/>
@@ -1793,7 +2826,7 @@
     <w:basedOn w:val="DefaultParagraphFont"/>
     <w:uiPriority w:val="21"/>
     <w:qFormat/>
-    <w:rsid w:val="006D7964"/>
+    <w:rsid w:val="000F3E3B"/>
     <w:rPr>
       <w:b/>
       <w:bCs/>
@@ -1807,7 +2840,7 @@
     <w:basedOn w:val="DefaultParagraphFont"/>
     <w:uiPriority w:val="31"/>
     <w:qFormat/>
-    <w:rsid w:val="006D7964"/>
+    <w:rsid w:val="000F3E3B"/>
     <w:rPr>
       <w:smallCaps/>
       <w:color w:val="404040" w:themeColor="text1" w:themeTint="BF"/>
@@ -1819,7 +2852,7 @@
     <w:basedOn w:val="DefaultParagraphFont"/>
     <w:uiPriority w:val="32"/>
     <w:qFormat/>
-    <w:rsid w:val="006D7964"/>
+    <w:rsid w:val="000F3E3B"/>
     <w:rPr>
       <w:b/>
       <w:bCs/>
@@ -1832,7 +2865,7 @@
     <w:basedOn w:val="DefaultParagraphFont"/>
     <w:uiPriority w:val="33"/>
     <w:qFormat/>
-    <w:rsid w:val="006D7964"/>
+    <w:rsid w:val="000F3E3B"/>
     <w:rPr>
       <w:b w:val="0"/>
       <w:bCs w:val="0"/>
@@ -1847,7 +2880,7 @@
     <w:uiPriority w:val="39"/>
     <w:unhideWhenUsed/>
     <w:qFormat/>
-    <w:rsid w:val="006D7964"/>
+    <w:rsid w:val="000F3E3B"/>
     <w:pPr>
       <w:outlineLvl w:val="9"/>
     </w:pPr>

</xml_diff>